<commit_message>
modifica contratti gestire compiti
</commit_message>
<xml_diff>
--- a/Gestire i compiti/3 - UC dettagliato.docx
+++ b/Gestire i compiti/3 - UC dettagliato.docx
@@ -1105,21 +1105,7 @@
               <w:rPr>
                 <w:i/>
               </w:rPr>
-              <w:t xml:space="preserve">Ripete dal passo </w:t>
-            </w:r>
-            <w:proofErr w:type="gramStart"/>
-            <w:r>
-              <w:rPr>
-                <w:i/>
-              </w:rPr>
-              <w:t>4</w:t>
-            </w:r>
-            <w:proofErr w:type="gramEnd"/>
-            <w:r>
-              <w:rPr>
-                <w:i/>
-              </w:rPr>
-              <w:t xml:space="preserve"> sinché non è soddisfatto.</w:t>
+              <w:t>Ripete dal passo 4 sinché non è soddisfatto.</w:t>
             </w:r>
           </w:p>
           <w:p>
@@ -1376,6 +1362,1303 @@
     </w:p>
     <w:p>
       <w:pPr>
+        <w:spacing w:before="400"/>
+        <w:outlineLvl w:val="0"/>
+        <w:rPr>
+          <w:rFonts w:ascii="Times New Roman" w:eastAsia="Times New Roman" w:hAnsi="Times New Roman" w:cs="Times New Roman"/>
+          <w:b/>
+          <w:bCs/>
+          <w:color w:val="CC0000"/>
+          <w:kern w:val="36"/>
+          <w:sz w:val="36"/>
+          <w:szCs w:val="36"/>
+        </w:rPr>
+      </w:pPr>
+      <w:r>
+        <w:rPr>
+          <w:rFonts w:ascii="Times New Roman" w:eastAsia="Times New Roman" w:hAnsi="Times New Roman" w:cs="Times New Roman"/>
+          <w:b/>
+          <w:bCs/>
+          <w:color w:val="CC0000"/>
+          <w:kern w:val="36"/>
+          <w:sz w:val="36"/>
+          <w:szCs w:val="36"/>
+        </w:rPr>
+        <w:t xml:space="preserve"> </w:t>
+      </w:r>
+      <w:r>
+        <w:rPr>
+          <w:rFonts w:ascii="Times New Roman" w:eastAsia="Times New Roman" w:hAnsi="Times New Roman" w:cs="Times New Roman"/>
+          <w:b/>
+          <w:bCs/>
+          <w:color w:val="CC0000"/>
+          <w:kern w:val="36"/>
+          <w:sz w:val="36"/>
+          <w:szCs w:val="36"/>
+        </w:rPr>
+        <w:t xml:space="preserve">Eccezione </w:t>
+      </w:r>
+      <w:r>
+        <w:rPr>
+          <w:rFonts w:ascii="Times New Roman" w:eastAsia="Times New Roman" w:hAnsi="Times New Roman" w:cs="Times New Roman"/>
+          <w:b/>
+          <w:bCs/>
+          <w:color w:val="CC0000"/>
+          <w:kern w:val="36"/>
+          <w:sz w:val="36"/>
+          <w:szCs w:val="36"/>
+        </w:rPr>
+        <w:t>1a.1</w:t>
+      </w:r>
+      <w:r>
+        <w:rPr>
+          <w:rFonts w:ascii="Times New Roman" w:eastAsia="Times New Roman" w:hAnsi="Times New Roman" w:cs="Times New Roman"/>
+          <w:b/>
+          <w:bCs/>
+          <w:color w:val="CC0000"/>
+          <w:kern w:val="36"/>
+          <w:sz w:val="36"/>
+          <w:szCs w:val="36"/>
+        </w:rPr>
+        <w:t>a</w:t>
+      </w:r>
+    </w:p>
+    <w:tbl>
+      <w:tblPr>
+        <w:tblW w:w="0" w:type="auto"/>
+        <w:tblInd w:w="132" w:type="dxa"/>
+        <w:tblCellMar>
+          <w:top w:w="15" w:type="dxa"/>
+          <w:left w:w="15" w:type="dxa"/>
+          <w:bottom w:w="15" w:type="dxa"/>
+          <w:right w:w="15" w:type="dxa"/>
+        </w:tblCellMar>
+        <w:tblLook w:val="04A0" w:firstRow="1" w:lastRow="0" w:firstColumn="1" w:lastColumn="0" w:noHBand="0" w:noVBand="1"/>
+      </w:tblPr>
+      <w:tblGrid>
+        <w:gridCol w:w="992"/>
+        <w:gridCol w:w="5812"/>
+        <w:gridCol w:w="3818"/>
+      </w:tblGrid>
+      <w:tr>
+        <w:tc>
+          <w:tcPr>
+            <w:tcW w:w="992" w:type="dxa"/>
+            <w:tcBorders>
+              <w:top w:val="single" w:sz="8" w:space="0" w:color="000000"/>
+              <w:left w:val="single" w:sz="8" w:space="0" w:color="000000"/>
+              <w:bottom w:val="single" w:sz="8" w:space="0" w:color="000000"/>
+              <w:right w:val="single" w:sz="8" w:space="0" w:color="000000"/>
+            </w:tcBorders>
+            <w:shd w:val="clear" w:color="auto" w:fill="C5F5E7"/>
+            <w:tcMar>
+              <w:top w:w="100" w:type="dxa"/>
+              <w:left w:w="100" w:type="dxa"/>
+              <w:bottom w:w="100" w:type="dxa"/>
+              <w:right w:w="100" w:type="dxa"/>
+            </w:tcMar>
+            <w:hideMark/>
+          </w:tcPr>
+          <w:p>
+            <w:pPr>
+              <w:spacing w:line="240" w:lineRule="auto"/>
+              <w:outlineLvl w:val="1"/>
+              <w:rPr>
+                <w:rFonts w:ascii="Times New Roman" w:eastAsia="Times New Roman" w:hAnsi="Times New Roman" w:cs="Times New Roman"/>
+                <w:b/>
+                <w:bCs/>
+                <w:sz w:val="36"/>
+                <w:szCs w:val="36"/>
+              </w:rPr>
+            </w:pPr>
+            <w:r>
+              <w:rPr>
+                <w:rFonts w:ascii="Times New Roman" w:eastAsia="Times New Roman" w:hAnsi="Times New Roman" w:cs="Times New Roman"/>
+                <w:b/>
+                <w:bCs/>
+                <w:color w:val="354D51"/>
+                <w:sz w:val="28"/>
+                <w:szCs w:val="28"/>
+              </w:rPr>
+              <w:t># </w:t>
+            </w:r>
+          </w:p>
+        </w:tc>
+        <w:tc>
+          <w:tcPr>
+            <w:tcW w:w="5812" w:type="dxa"/>
+            <w:tcBorders>
+              <w:top w:val="single" w:sz="8" w:space="0" w:color="000000"/>
+              <w:left w:val="single" w:sz="8" w:space="0" w:color="000000"/>
+              <w:bottom w:val="single" w:sz="8" w:space="0" w:color="000000"/>
+              <w:right w:val="single" w:sz="8" w:space="0" w:color="000000"/>
+            </w:tcBorders>
+            <w:shd w:val="clear" w:color="auto" w:fill="C5F5E7"/>
+            <w:tcMar>
+              <w:top w:w="100" w:type="dxa"/>
+              <w:left w:w="100" w:type="dxa"/>
+              <w:bottom w:w="100" w:type="dxa"/>
+              <w:right w:w="100" w:type="dxa"/>
+            </w:tcMar>
+            <w:hideMark/>
+          </w:tcPr>
+          <w:p>
+            <w:pPr>
+              <w:spacing w:line="240" w:lineRule="auto"/>
+              <w:ind w:left="100"/>
+              <w:jc w:val="center"/>
+              <w:outlineLvl w:val="1"/>
+              <w:rPr>
+                <w:rFonts w:ascii="Times New Roman" w:eastAsia="Times New Roman" w:hAnsi="Times New Roman" w:cs="Times New Roman"/>
+                <w:b/>
+                <w:bCs/>
+                <w:sz w:val="36"/>
+                <w:szCs w:val="36"/>
+              </w:rPr>
+            </w:pPr>
+            <w:r>
+              <w:rPr>
+                <w:rFonts w:ascii="Times New Roman" w:eastAsia="Times New Roman" w:hAnsi="Times New Roman" w:cs="Times New Roman"/>
+                <w:b/>
+                <w:bCs/>
+                <w:color w:val="354D51"/>
+                <w:sz w:val="28"/>
+                <w:szCs w:val="28"/>
+              </w:rPr>
+              <w:t>Attore</w:t>
+            </w:r>
+          </w:p>
+        </w:tc>
+        <w:tc>
+          <w:tcPr>
+            <w:tcW w:w="3818" w:type="dxa"/>
+            <w:tcBorders>
+              <w:top w:val="single" w:sz="8" w:space="0" w:color="000000"/>
+              <w:left w:val="single" w:sz="8" w:space="0" w:color="000000"/>
+              <w:bottom w:val="single" w:sz="8" w:space="0" w:color="000000"/>
+              <w:right w:val="single" w:sz="8" w:space="0" w:color="000000"/>
+            </w:tcBorders>
+            <w:shd w:val="clear" w:color="auto" w:fill="C5F5E7"/>
+            <w:tcMar>
+              <w:top w:w="100" w:type="dxa"/>
+              <w:left w:w="100" w:type="dxa"/>
+              <w:bottom w:w="100" w:type="dxa"/>
+              <w:right w:w="100" w:type="dxa"/>
+            </w:tcMar>
+            <w:hideMark/>
+          </w:tcPr>
+          <w:p>
+            <w:pPr>
+              <w:spacing w:line="240" w:lineRule="auto"/>
+              <w:ind w:left="100"/>
+              <w:jc w:val="center"/>
+              <w:outlineLvl w:val="1"/>
+              <w:rPr>
+                <w:rFonts w:ascii="Times New Roman" w:eastAsia="Times New Roman" w:hAnsi="Times New Roman" w:cs="Times New Roman"/>
+                <w:b/>
+                <w:bCs/>
+                <w:sz w:val="36"/>
+                <w:szCs w:val="36"/>
+              </w:rPr>
+            </w:pPr>
+            <w:r>
+              <w:rPr>
+                <w:rFonts w:ascii="Times New Roman" w:eastAsia="Times New Roman" w:hAnsi="Times New Roman" w:cs="Times New Roman"/>
+                <w:b/>
+                <w:bCs/>
+                <w:color w:val="354D51"/>
+                <w:sz w:val="28"/>
+                <w:szCs w:val="28"/>
+              </w:rPr>
+              <w:t>Sistema</w:t>
+            </w:r>
+          </w:p>
+        </w:tc>
+      </w:tr>
+      <w:tr>
+        <w:tc>
+          <w:tcPr>
+            <w:tcW w:w="992" w:type="dxa"/>
+            <w:tcBorders>
+              <w:top w:val="single" w:sz="8" w:space="0" w:color="000000"/>
+              <w:left w:val="single" w:sz="8" w:space="0" w:color="000000"/>
+              <w:bottom w:val="single" w:sz="8" w:space="0" w:color="000000"/>
+              <w:right w:val="single" w:sz="8" w:space="0" w:color="000000"/>
+            </w:tcBorders>
+            <w:tcMar>
+              <w:top w:w="100" w:type="dxa"/>
+              <w:left w:w="100" w:type="dxa"/>
+              <w:bottom w:w="100" w:type="dxa"/>
+              <w:right w:w="100" w:type="dxa"/>
+            </w:tcMar>
+            <w:hideMark/>
+          </w:tcPr>
+          <w:p>
+            <w:pPr>
+              <w:spacing w:line="240" w:lineRule="auto"/>
+              <w:outlineLvl w:val="2"/>
+              <w:rPr>
+                <w:rFonts w:ascii="Times New Roman" w:eastAsia="Times New Roman" w:hAnsi="Times New Roman" w:cs="Times New Roman"/>
+                <w:b/>
+                <w:bCs/>
+                <w:sz w:val="27"/>
+                <w:szCs w:val="27"/>
+              </w:rPr>
+            </w:pPr>
+            <w:r>
+              <w:rPr>
+                <w:rFonts w:ascii="Times New Roman" w:eastAsia="Times New Roman" w:hAnsi="Times New Roman" w:cs="Times New Roman"/>
+                <w:b/>
+                <w:bCs/>
+                <w:color w:val="CC0000"/>
+              </w:rPr>
+              <w:t>1a.1a</w:t>
+            </w:r>
+            <w:r>
+              <w:rPr>
+                <w:rFonts w:ascii="Times New Roman" w:eastAsia="Times New Roman" w:hAnsi="Times New Roman" w:cs="Times New Roman"/>
+                <w:b/>
+                <w:bCs/>
+                <w:color w:val="CC0000"/>
+              </w:rPr>
+              <w:t>.1</w:t>
+            </w:r>
+          </w:p>
+        </w:tc>
+        <w:tc>
+          <w:tcPr>
+            <w:tcW w:w="5812" w:type="dxa"/>
+            <w:tcBorders>
+              <w:top w:val="single" w:sz="8" w:space="0" w:color="000000"/>
+              <w:left w:val="single" w:sz="8" w:space="0" w:color="000000"/>
+              <w:bottom w:val="single" w:sz="8" w:space="0" w:color="000000"/>
+              <w:right w:val="single" w:sz="8" w:space="0" w:color="000000"/>
+            </w:tcBorders>
+            <w:tcMar>
+              <w:top w:w="100" w:type="dxa"/>
+              <w:left w:w="100" w:type="dxa"/>
+              <w:bottom w:w="100" w:type="dxa"/>
+              <w:right w:w="100" w:type="dxa"/>
+            </w:tcMar>
+            <w:hideMark/>
+          </w:tcPr>
+          <w:p>
+            <w:pPr>
+              <w:spacing w:line="240" w:lineRule="auto"/>
+              <w:jc w:val="left"/>
+              <w:rPr>
+                <w:rFonts w:ascii="Times New Roman" w:eastAsia="Times New Roman" w:hAnsi="Times New Roman" w:cs="Times New Roman"/>
+              </w:rPr>
+            </w:pPr>
+            <w:r>
+              <w:t>Lo chef parte da un foglio riepilogativo esistente (fra quelli dei servizi degli eventi di cui ha ricevuto l’incarico)</w:t>
+            </w:r>
+          </w:p>
+        </w:tc>
+        <w:tc>
+          <w:tcPr>
+            <w:tcW w:w="3818" w:type="dxa"/>
+            <w:tcBorders>
+              <w:top w:val="single" w:sz="8" w:space="0" w:color="000000"/>
+              <w:left w:val="single" w:sz="8" w:space="0" w:color="000000"/>
+              <w:bottom w:val="single" w:sz="8" w:space="0" w:color="000000"/>
+              <w:right w:val="single" w:sz="8" w:space="0" w:color="000000"/>
+            </w:tcBorders>
+            <w:shd w:val="clear" w:color="auto" w:fill="F4CCCC"/>
+            <w:tcMar>
+              <w:top w:w="100" w:type="dxa"/>
+              <w:left w:w="100" w:type="dxa"/>
+              <w:bottom w:w="100" w:type="dxa"/>
+              <w:right w:w="100" w:type="dxa"/>
+            </w:tcMar>
+            <w:hideMark/>
+          </w:tcPr>
+          <w:p>
+            <w:pPr>
+              <w:spacing w:line="240" w:lineRule="auto"/>
+              <w:rPr>
+                <w:rFonts w:ascii="Times New Roman" w:eastAsia="Times New Roman" w:hAnsi="Times New Roman" w:cs="Times New Roman"/>
+              </w:rPr>
+            </w:pPr>
+            <w:r>
+              <w:rPr>
+                <w:rFonts w:eastAsia="Times New Roman" w:cs="Times New Roman"/>
+                <w:color w:val="000000"/>
+              </w:rPr>
+              <w:t xml:space="preserve">L’evento non è stato </w:t>
+            </w:r>
+            <w:r>
+              <w:rPr>
+                <w:rFonts w:eastAsia="Times New Roman" w:cs="Times New Roman"/>
+                <w:color w:val="000000"/>
+              </w:rPr>
+              <w:t>assegnato</w:t>
+            </w:r>
+            <w:r>
+              <w:rPr>
+                <w:rFonts w:eastAsia="Times New Roman" w:cs="Times New Roman"/>
+                <w:color w:val="000000"/>
+              </w:rPr>
+              <w:t xml:space="preserve"> allo Chef</w:t>
+            </w:r>
+          </w:p>
+        </w:tc>
+      </w:tr>
+      <w:tr>
+        <w:tc>
+          <w:tcPr>
+            <w:tcW w:w="992" w:type="dxa"/>
+            <w:tcBorders>
+              <w:top w:val="single" w:sz="8" w:space="0" w:color="000000"/>
+              <w:left w:val="single" w:sz="8" w:space="0" w:color="000000"/>
+              <w:bottom w:val="single" w:sz="8" w:space="0" w:color="000000"/>
+              <w:right w:val="single" w:sz="8" w:space="0" w:color="000000"/>
+            </w:tcBorders>
+            <w:tcMar>
+              <w:top w:w="100" w:type="dxa"/>
+              <w:left w:w="100" w:type="dxa"/>
+              <w:bottom w:w="100" w:type="dxa"/>
+              <w:right w:w="100" w:type="dxa"/>
+            </w:tcMar>
+          </w:tcPr>
+          <w:p>
+            <w:pPr>
+              <w:spacing w:line="240" w:lineRule="auto"/>
+              <w:outlineLvl w:val="2"/>
+              <w:rPr>
+                <w:rFonts w:ascii="Times New Roman" w:eastAsia="Times New Roman" w:hAnsi="Times New Roman" w:cs="Times New Roman"/>
+                <w:b/>
+                <w:bCs/>
+                <w:color w:val="CC0000"/>
+              </w:rPr>
+            </w:pPr>
+          </w:p>
+        </w:tc>
+        <w:tc>
+          <w:tcPr>
+            <w:tcW w:w="5812" w:type="dxa"/>
+            <w:tcBorders>
+              <w:top w:val="single" w:sz="8" w:space="0" w:color="000000"/>
+              <w:left w:val="single" w:sz="8" w:space="0" w:color="000000"/>
+              <w:bottom w:val="single" w:sz="8" w:space="0" w:color="000000"/>
+              <w:right w:val="single" w:sz="8" w:space="0" w:color="000000"/>
+            </w:tcBorders>
+            <w:tcMar>
+              <w:top w:w="100" w:type="dxa"/>
+              <w:left w:w="100" w:type="dxa"/>
+              <w:bottom w:w="100" w:type="dxa"/>
+              <w:right w:w="100" w:type="dxa"/>
+            </w:tcMar>
+          </w:tcPr>
+          <w:p>
+            <w:pPr>
+              <w:spacing w:line="240" w:lineRule="auto"/>
+              <w:jc w:val="left"/>
+            </w:pPr>
+            <w:r>
+              <w:rPr>
+                <w:rFonts w:eastAsia="Times New Roman" w:cs="Times New Roman"/>
+                <w:i/>
+                <w:iCs/>
+                <w:color w:val="000000"/>
+              </w:rPr>
+              <w:t>Termina il caso d’uso</w:t>
+            </w:r>
+          </w:p>
+        </w:tc>
+        <w:tc>
+          <w:tcPr>
+            <w:tcW w:w="3818" w:type="dxa"/>
+            <w:tcBorders>
+              <w:top w:val="single" w:sz="8" w:space="0" w:color="000000"/>
+              <w:left w:val="single" w:sz="8" w:space="0" w:color="000000"/>
+              <w:bottom w:val="single" w:sz="8" w:space="0" w:color="000000"/>
+              <w:right w:val="single" w:sz="8" w:space="0" w:color="000000"/>
+            </w:tcBorders>
+            <w:shd w:val="clear" w:color="auto" w:fill="F4CCCC"/>
+            <w:tcMar>
+              <w:top w:w="100" w:type="dxa"/>
+              <w:left w:w="100" w:type="dxa"/>
+              <w:bottom w:w="100" w:type="dxa"/>
+              <w:right w:w="100" w:type="dxa"/>
+            </w:tcMar>
+          </w:tcPr>
+          <w:p>
+            <w:pPr>
+              <w:spacing w:line="240" w:lineRule="auto"/>
+              <w:rPr>
+                <w:rFonts w:eastAsia="Times New Roman" w:cs="Times New Roman"/>
+                <w:color w:val="000000"/>
+              </w:rPr>
+            </w:pPr>
+          </w:p>
+        </w:tc>
+      </w:tr>
+    </w:tbl>
+    <w:p/>
+    <w:p/>
+    <w:p/>
+    <w:p/>
+    <w:p/>
+    <w:p/>
+    <w:p/>
+    <w:p/>
+    <w:p/>
+    <w:p>
+      <w:pPr>
+        <w:spacing w:before="400"/>
+        <w:outlineLvl w:val="0"/>
+        <w:rPr>
+          <w:rFonts w:ascii="Times New Roman" w:eastAsia="Times New Roman" w:hAnsi="Times New Roman" w:cs="Times New Roman"/>
+          <w:b/>
+          <w:bCs/>
+          <w:color w:val="CC0000"/>
+          <w:kern w:val="36"/>
+          <w:sz w:val="36"/>
+          <w:szCs w:val="36"/>
+        </w:rPr>
+      </w:pPr>
+      <w:r>
+        <w:rPr>
+          <w:rFonts w:ascii="Times New Roman" w:eastAsia="Times New Roman" w:hAnsi="Times New Roman" w:cs="Times New Roman"/>
+          <w:b/>
+          <w:bCs/>
+          <w:color w:val="CC0000"/>
+          <w:kern w:val="36"/>
+          <w:sz w:val="36"/>
+          <w:szCs w:val="36"/>
+        </w:rPr>
+        <w:t xml:space="preserve"> </w:t>
+      </w:r>
+      <w:r>
+        <w:rPr>
+          <w:rFonts w:ascii="Times New Roman" w:eastAsia="Times New Roman" w:hAnsi="Times New Roman" w:cs="Times New Roman"/>
+          <w:b/>
+          <w:bCs/>
+          <w:color w:val="CC0000"/>
+          <w:kern w:val="36"/>
+          <w:sz w:val="36"/>
+          <w:szCs w:val="36"/>
+        </w:rPr>
+        <w:t xml:space="preserve">Eccezione </w:t>
+      </w:r>
+      <w:r>
+        <w:rPr>
+          <w:rFonts w:ascii="Times New Roman" w:eastAsia="Times New Roman" w:hAnsi="Times New Roman" w:cs="Times New Roman"/>
+          <w:b/>
+          <w:bCs/>
+          <w:color w:val="CC0000"/>
+          <w:kern w:val="36"/>
+          <w:sz w:val="36"/>
+          <w:szCs w:val="36"/>
+        </w:rPr>
+        <w:t>1a</w:t>
+      </w:r>
+    </w:p>
+    <w:tbl>
+      <w:tblPr>
+        <w:tblW w:w="0" w:type="auto"/>
+        <w:tblInd w:w="132" w:type="dxa"/>
+        <w:tblCellMar>
+          <w:top w:w="15" w:type="dxa"/>
+          <w:left w:w="15" w:type="dxa"/>
+          <w:bottom w:w="15" w:type="dxa"/>
+          <w:right w:w="15" w:type="dxa"/>
+        </w:tblCellMar>
+        <w:tblLook w:val="04A0" w:firstRow="1" w:lastRow="0" w:firstColumn="1" w:lastColumn="0" w:noHBand="0" w:noVBand="1"/>
+      </w:tblPr>
+      <w:tblGrid>
+        <w:gridCol w:w="992"/>
+        <w:gridCol w:w="5812"/>
+        <w:gridCol w:w="3818"/>
+      </w:tblGrid>
+      <w:tr>
+        <w:tc>
+          <w:tcPr>
+            <w:tcW w:w="992" w:type="dxa"/>
+            <w:tcBorders>
+              <w:top w:val="single" w:sz="8" w:space="0" w:color="000000"/>
+              <w:left w:val="single" w:sz="8" w:space="0" w:color="000000"/>
+              <w:bottom w:val="single" w:sz="8" w:space="0" w:color="000000"/>
+              <w:right w:val="single" w:sz="8" w:space="0" w:color="000000"/>
+            </w:tcBorders>
+            <w:shd w:val="clear" w:color="auto" w:fill="C5F5E7"/>
+            <w:tcMar>
+              <w:top w:w="100" w:type="dxa"/>
+              <w:left w:w="100" w:type="dxa"/>
+              <w:bottom w:w="100" w:type="dxa"/>
+              <w:right w:w="100" w:type="dxa"/>
+            </w:tcMar>
+            <w:hideMark/>
+          </w:tcPr>
+          <w:p>
+            <w:pPr>
+              <w:spacing w:line="240" w:lineRule="auto"/>
+              <w:outlineLvl w:val="1"/>
+              <w:rPr>
+                <w:rFonts w:ascii="Times New Roman" w:eastAsia="Times New Roman" w:hAnsi="Times New Roman" w:cs="Times New Roman"/>
+                <w:b/>
+                <w:bCs/>
+                <w:sz w:val="36"/>
+                <w:szCs w:val="36"/>
+              </w:rPr>
+            </w:pPr>
+            <w:r>
+              <w:rPr>
+                <w:rFonts w:ascii="Times New Roman" w:eastAsia="Times New Roman" w:hAnsi="Times New Roman" w:cs="Times New Roman"/>
+                <w:b/>
+                <w:bCs/>
+                <w:color w:val="354D51"/>
+                <w:sz w:val="28"/>
+                <w:szCs w:val="28"/>
+              </w:rPr>
+              <w:t># </w:t>
+            </w:r>
+          </w:p>
+        </w:tc>
+        <w:tc>
+          <w:tcPr>
+            <w:tcW w:w="5812" w:type="dxa"/>
+            <w:tcBorders>
+              <w:top w:val="single" w:sz="8" w:space="0" w:color="000000"/>
+              <w:left w:val="single" w:sz="8" w:space="0" w:color="000000"/>
+              <w:bottom w:val="single" w:sz="8" w:space="0" w:color="000000"/>
+              <w:right w:val="single" w:sz="8" w:space="0" w:color="000000"/>
+            </w:tcBorders>
+            <w:shd w:val="clear" w:color="auto" w:fill="C5F5E7"/>
+            <w:tcMar>
+              <w:top w:w="100" w:type="dxa"/>
+              <w:left w:w="100" w:type="dxa"/>
+              <w:bottom w:w="100" w:type="dxa"/>
+              <w:right w:w="100" w:type="dxa"/>
+            </w:tcMar>
+            <w:hideMark/>
+          </w:tcPr>
+          <w:p>
+            <w:pPr>
+              <w:spacing w:line="240" w:lineRule="auto"/>
+              <w:ind w:left="100"/>
+              <w:jc w:val="center"/>
+              <w:outlineLvl w:val="1"/>
+              <w:rPr>
+                <w:rFonts w:ascii="Times New Roman" w:eastAsia="Times New Roman" w:hAnsi="Times New Roman" w:cs="Times New Roman"/>
+                <w:b/>
+                <w:bCs/>
+                <w:sz w:val="36"/>
+                <w:szCs w:val="36"/>
+              </w:rPr>
+            </w:pPr>
+            <w:r>
+              <w:rPr>
+                <w:rFonts w:ascii="Times New Roman" w:eastAsia="Times New Roman" w:hAnsi="Times New Roman" w:cs="Times New Roman"/>
+                <w:b/>
+                <w:bCs/>
+                <w:color w:val="354D51"/>
+                <w:sz w:val="28"/>
+                <w:szCs w:val="28"/>
+              </w:rPr>
+              <w:t>Attore</w:t>
+            </w:r>
+          </w:p>
+        </w:tc>
+        <w:tc>
+          <w:tcPr>
+            <w:tcW w:w="3818" w:type="dxa"/>
+            <w:tcBorders>
+              <w:top w:val="single" w:sz="8" w:space="0" w:color="000000"/>
+              <w:left w:val="single" w:sz="8" w:space="0" w:color="000000"/>
+              <w:bottom w:val="single" w:sz="8" w:space="0" w:color="000000"/>
+              <w:right w:val="single" w:sz="8" w:space="0" w:color="000000"/>
+            </w:tcBorders>
+            <w:shd w:val="clear" w:color="auto" w:fill="C5F5E7"/>
+            <w:tcMar>
+              <w:top w:w="100" w:type="dxa"/>
+              <w:left w:w="100" w:type="dxa"/>
+              <w:bottom w:w="100" w:type="dxa"/>
+              <w:right w:w="100" w:type="dxa"/>
+            </w:tcMar>
+            <w:hideMark/>
+          </w:tcPr>
+          <w:p>
+            <w:pPr>
+              <w:spacing w:line="240" w:lineRule="auto"/>
+              <w:ind w:left="100"/>
+              <w:jc w:val="center"/>
+              <w:outlineLvl w:val="1"/>
+              <w:rPr>
+                <w:rFonts w:ascii="Times New Roman" w:eastAsia="Times New Roman" w:hAnsi="Times New Roman" w:cs="Times New Roman"/>
+                <w:b/>
+                <w:bCs/>
+                <w:sz w:val="36"/>
+                <w:szCs w:val="36"/>
+              </w:rPr>
+            </w:pPr>
+            <w:r>
+              <w:rPr>
+                <w:rFonts w:ascii="Times New Roman" w:eastAsia="Times New Roman" w:hAnsi="Times New Roman" w:cs="Times New Roman"/>
+                <w:b/>
+                <w:bCs/>
+                <w:color w:val="354D51"/>
+                <w:sz w:val="28"/>
+                <w:szCs w:val="28"/>
+              </w:rPr>
+              <w:t>Sistema</w:t>
+            </w:r>
+          </w:p>
+        </w:tc>
+      </w:tr>
+      <w:tr>
+        <w:tc>
+          <w:tcPr>
+            <w:tcW w:w="992" w:type="dxa"/>
+            <w:tcBorders>
+              <w:top w:val="single" w:sz="8" w:space="0" w:color="000000"/>
+              <w:left w:val="single" w:sz="8" w:space="0" w:color="000000"/>
+              <w:bottom w:val="single" w:sz="8" w:space="0" w:color="000000"/>
+              <w:right w:val="single" w:sz="8" w:space="0" w:color="000000"/>
+            </w:tcBorders>
+            <w:tcMar>
+              <w:top w:w="100" w:type="dxa"/>
+              <w:left w:w="100" w:type="dxa"/>
+              <w:bottom w:w="100" w:type="dxa"/>
+              <w:right w:w="100" w:type="dxa"/>
+            </w:tcMar>
+            <w:hideMark/>
+          </w:tcPr>
+          <w:p>
+            <w:pPr>
+              <w:spacing w:line="240" w:lineRule="auto"/>
+              <w:outlineLvl w:val="2"/>
+              <w:rPr>
+                <w:rFonts w:ascii="Times New Roman" w:eastAsia="Times New Roman" w:hAnsi="Times New Roman" w:cs="Times New Roman"/>
+                <w:b/>
+                <w:bCs/>
+                <w:sz w:val="27"/>
+                <w:szCs w:val="27"/>
+              </w:rPr>
+            </w:pPr>
+            <w:r>
+              <w:rPr>
+                <w:rFonts w:ascii="Times New Roman" w:eastAsia="Times New Roman" w:hAnsi="Times New Roman" w:cs="Times New Roman"/>
+                <w:b/>
+                <w:bCs/>
+                <w:color w:val="CC0000"/>
+              </w:rPr>
+              <w:t>1</w:t>
+            </w:r>
+            <w:r>
+              <w:rPr>
+                <w:rFonts w:ascii="Times New Roman" w:eastAsia="Times New Roman" w:hAnsi="Times New Roman" w:cs="Times New Roman"/>
+                <w:b/>
+                <w:bCs/>
+                <w:color w:val="CC0000"/>
+              </w:rPr>
+              <w:t>a.1</w:t>
+            </w:r>
+          </w:p>
+        </w:tc>
+        <w:tc>
+          <w:tcPr>
+            <w:tcW w:w="5812" w:type="dxa"/>
+            <w:tcBorders>
+              <w:top w:val="single" w:sz="8" w:space="0" w:color="000000"/>
+              <w:left w:val="single" w:sz="8" w:space="0" w:color="000000"/>
+              <w:bottom w:val="single" w:sz="8" w:space="0" w:color="000000"/>
+              <w:right w:val="single" w:sz="8" w:space="0" w:color="000000"/>
+            </w:tcBorders>
+            <w:tcMar>
+              <w:top w:w="100" w:type="dxa"/>
+              <w:left w:w="100" w:type="dxa"/>
+              <w:bottom w:w="100" w:type="dxa"/>
+              <w:right w:w="100" w:type="dxa"/>
+            </w:tcMar>
+            <w:hideMark/>
+          </w:tcPr>
+          <w:p>
+            <w:pPr>
+              <w:spacing w:line="240" w:lineRule="auto"/>
+              <w:jc w:val="left"/>
+              <w:rPr>
+                <w:rFonts w:ascii="Times New Roman" w:eastAsia="Times New Roman" w:hAnsi="Times New Roman" w:cs="Times New Roman"/>
+              </w:rPr>
+            </w:pPr>
+            <w:r>
+              <w:t xml:space="preserve">Genera </w:t>
+            </w:r>
+            <w:r>
+              <w:t xml:space="preserve">il foglio riepilogativo per un servizio di un evento </w:t>
+            </w:r>
+            <w:r>
+              <w:t>(di cui ha ricevuto l’incarico)</w:t>
+            </w:r>
+          </w:p>
+        </w:tc>
+        <w:tc>
+          <w:tcPr>
+            <w:tcW w:w="3818" w:type="dxa"/>
+            <w:tcBorders>
+              <w:top w:val="single" w:sz="8" w:space="0" w:color="000000"/>
+              <w:left w:val="single" w:sz="8" w:space="0" w:color="000000"/>
+              <w:bottom w:val="single" w:sz="8" w:space="0" w:color="000000"/>
+              <w:right w:val="single" w:sz="8" w:space="0" w:color="000000"/>
+            </w:tcBorders>
+            <w:shd w:val="clear" w:color="auto" w:fill="F4CCCC"/>
+            <w:tcMar>
+              <w:top w:w="100" w:type="dxa"/>
+              <w:left w:w="100" w:type="dxa"/>
+              <w:bottom w:w="100" w:type="dxa"/>
+              <w:right w:w="100" w:type="dxa"/>
+            </w:tcMar>
+            <w:hideMark/>
+          </w:tcPr>
+          <w:p>
+            <w:pPr>
+              <w:spacing w:line="240" w:lineRule="auto"/>
+              <w:rPr>
+                <w:rFonts w:ascii="Times New Roman" w:eastAsia="Times New Roman" w:hAnsi="Times New Roman" w:cs="Times New Roman"/>
+              </w:rPr>
+            </w:pPr>
+            <w:r>
+              <w:rPr>
+                <w:rFonts w:eastAsia="Times New Roman" w:cs="Times New Roman"/>
+                <w:color w:val="000000"/>
+              </w:rPr>
+              <w:t>L’evento</w:t>
+            </w:r>
+            <w:r>
+              <w:rPr>
+                <w:rFonts w:eastAsia="Times New Roman" w:cs="Times New Roman"/>
+                <w:color w:val="000000"/>
+              </w:rPr>
+              <w:t xml:space="preserve"> non è stato </w:t>
+            </w:r>
+            <w:r>
+              <w:rPr>
+                <w:rFonts w:eastAsia="Times New Roman" w:cs="Times New Roman"/>
+                <w:color w:val="000000"/>
+              </w:rPr>
+              <w:t>assegnato</w:t>
+            </w:r>
+            <w:r>
+              <w:rPr>
+                <w:rFonts w:eastAsia="Times New Roman" w:cs="Times New Roman"/>
+                <w:color w:val="000000"/>
+              </w:rPr>
+              <w:t xml:space="preserve"> allo Chef</w:t>
+            </w:r>
+          </w:p>
+        </w:tc>
+      </w:tr>
+      <w:tr>
+        <w:tc>
+          <w:tcPr>
+            <w:tcW w:w="992" w:type="dxa"/>
+            <w:tcBorders>
+              <w:top w:val="single" w:sz="8" w:space="0" w:color="000000"/>
+              <w:left w:val="single" w:sz="8" w:space="0" w:color="000000"/>
+              <w:bottom w:val="single" w:sz="8" w:space="0" w:color="000000"/>
+              <w:right w:val="single" w:sz="8" w:space="0" w:color="000000"/>
+            </w:tcBorders>
+            <w:tcMar>
+              <w:top w:w="100" w:type="dxa"/>
+              <w:left w:w="100" w:type="dxa"/>
+              <w:bottom w:w="100" w:type="dxa"/>
+              <w:right w:w="100" w:type="dxa"/>
+            </w:tcMar>
+          </w:tcPr>
+          <w:p>
+            <w:pPr>
+              <w:spacing w:line="240" w:lineRule="auto"/>
+              <w:outlineLvl w:val="2"/>
+              <w:rPr>
+                <w:rFonts w:ascii="Times New Roman" w:eastAsia="Times New Roman" w:hAnsi="Times New Roman" w:cs="Times New Roman"/>
+                <w:b/>
+                <w:bCs/>
+                <w:color w:val="CC0000"/>
+              </w:rPr>
+            </w:pPr>
+          </w:p>
+        </w:tc>
+        <w:tc>
+          <w:tcPr>
+            <w:tcW w:w="5812" w:type="dxa"/>
+            <w:tcBorders>
+              <w:top w:val="single" w:sz="8" w:space="0" w:color="000000"/>
+              <w:left w:val="single" w:sz="8" w:space="0" w:color="000000"/>
+              <w:bottom w:val="single" w:sz="8" w:space="0" w:color="000000"/>
+              <w:right w:val="single" w:sz="8" w:space="0" w:color="000000"/>
+            </w:tcBorders>
+            <w:tcMar>
+              <w:top w:w="100" w:type="dxa"/>
+              <w:left w:w="100" w:type="dxa"/>
+              <w:bottom w:w="100" w:type="dxa"/>
+              <w:right w:w="100" w:type="dxa"/>
+            </w:tcMar>
+          </w:tcPr>
+          <w:p>
+            <w:pPr>
+              <w:spacing w:line="240" w:lineRule="auto"/>
+              <w:jc w:val="left"/>
+            </w:pPr>
+            <w:r>
+              <w:rPr>
+                <w:rFonts w:eastAsia="Times New Roman" w:cs="Times New Roman"/>
+                <w:i/>
+                <w:iCs/>
+                <w:color w:val="000000"/>
+              </w:rPr>
+              <w:t>Termina il caso d’uso</w:t>
+            </w:r>
+          </w:p>
+        </w:tc>
+        <w:tc>
+          <w:tcPr>
+            <w:tcW w:w="3818" w:type="dxa"/>
+            <w:tcBorders>
+              <w:top w:val="single" w:sz="8" w:space="0" w:color="000000"/>
+              <w:left w:val="single" w:sz="8" w:space="0" w:color="000000"/>
+              <w:bottom w:val="single" w:sz="8" w:space="0" w:color="000000"/>
+              <w:right w:val="single" w:sz="8" w:space="0" w:color="000000"/>
+            </w:tcBorders>
+            <w:shd w:val="clear" w:color="auto" w:fill="F4CCCC"/>
+            <w:tcMar>
+              <w:top w:w="100" w:type="dxa"/>
+              <w:left w:w="100" w:type="dxa"/>
+              <w:bottom w:w="100" w:type="dxa"/>
+              <w:right w:w="100" w:type="dxa"/>
+            </w:tcMar>
+          </w:tcPr>
+          <w:p>
+            <w:pPr>
+              <w:spacing w:line="240" w:lineRule="auto"/>
+              <w:rPr>
+                <w:rFonts w:eastAsia="Times New Roman" w:cs="Times New Roman"/>
+                <w:color w:val="000000"/>
+              </w:rPr>
+            </w:pPr>
+          </w:p>
+        </w:tc>
+      </w:tr>
+    </w:tbl>
+    <w:p/>
+    <w:p>
+      <w:pPr>
+        <w:spacing w:before="400"/>
+        <w:outlineLvl w:val="0"/>
+        <w:rPr>
+          <w:rFonts w:ascii="Times New Roman" w:eastAsia="Times New Roman" w:hAnsi="Times New Roman" w:cs="Times New Roman"/>
+          <w:b/>
+          <w:bCs/>
+          <w:color w:val="CC0000"/>
+          <w:kern w:val="36"/>
+          <w:sz w:val="36"/>
+          <w:szCs w:val="36"/>
+        </w:rPr>
+      </w:pPr>
+      <w:r>
+        <w:rPr>
+          <w:rFonts w:ascii="Times New Roman" w:eastAsia="Times New Roman" w:hAnsi="Times New Roman" w:cs="Times New Roman"/>
+          <w:b/>
+          <w:bCs/>
+          <w:color w:val="CC0000"/>
+          <w:kern w:val="36"/>
+          <w:sz w:val="36"/>
+          <w:szCs w:val="36"/>
+        </w:rPr>
+        <w:t xml:space="preserve"> </w:t>
+      </w:r>
+      <w:r>
+        <w:rPr>
+          <w:rFonts w:ascii="Times New Roman" w:eastAsia="Times New Roman" w:hAnsi="Times New Roman" w:cs="Times New Roman"/>
+          <w:b/>
+          <w:bCs/>
+          <w:color w:val="CC0000"/>
+          <w:kern w:val="36"/>
+          <w:sz w:val="36"/>
+          <w:szCs w:val="36"/>
+        </w:rPr>
+        <w:t xml:space="preserve">Eccezione </w:t>
+      </w:r>
+      <w:r>
+        <w:rPr>
+          <w:rFonts w:ascii="Times New Roman" w:eastAsia="Times New Roman" w:hAnsi="Times New Roman" w:cs="Times New Roman"/>
+          <w:b/>
+          <w:bCs/>
+          <w:color w:val="CC0000"/>
+          <w:kern w:val="36"/>
+          <w:sz w:val="36"/>
+          <w:szCs w:val="36"/>
+        </w:rPr>
+        <w:t>1b</w:t>
+      </w:r>
+    </w:p>
+    <w:tbl>
+      <w:tblPr>
+        <w:tblW w:w="0" w:type="auto"/>
+        <w:tblInd w:w="132" w:type="dxa"/>
+        <w:tblCellMar>
+          <w:top w:w="15" w:type="dxa"/>
+          <w:left w:w="15" w:type="dxa"/>
+          <w:bottom w:w="15" w:type="dxa"/>
+          <w:right w:w="15" w:type="dxa"/>
+        </w:tblCellMar>
+        <w:tblLook w:val="04A0" w:firstRow="1" w:lastRow="0" w:firstColumn="1" w:lastColumn="0" w:noHBand="0" w:noVBand="1"/>
+      </w:tblPr>
+      <w:tblGrid>
+        <w:gridCol w:w="992"/>
+        <w:gridCol w:w="5812"/>
+        <w:gridCol w:w="3818"/>
+      </w:tblGrid>
+      <w:tr>
+        <w:tc>
+          <w:tcPr>
+            <w:tcW w:w="992" w:type="dxa"/>
+            <w:tcBorders>
+              <w:top w:val="single" w:sz="8" w:space="0" w:color="000000"/>
+              <w:left w:val="single" w:sz="8" w:space="0" w:color="000000"/>
+              <w:bottom w:val="single" w:sz="8" w:space="0" w:color="000000"/>
+              <w:right w:val="single" w:sz="8" w:space="0" w:color="000000"/>
+            </w:tcBorders>
+            <w:shd w:val="clear" w:color="auto" w:fill="C5F5E7"/>
+            <w:tcMar>
+              <w:top w:w="100" w:type="dxa"/>
+              <w:left w:w="100" w:type="dxa"/>
+              <w:bottom w:w="100" w:type="dxa"/>
+              <w:right w:w="100" w:type="dxa"/>
+            </w:tcMar>
+            <w:hideMark/>
+          </w:tcPr>
+          <w:p>
+            <w:pPr>
+              <w:spacing w:line="240" w:lineRule="auto"/>
+              <w:outlineLvl w:val="1"/>
+              <w:rPr>
+                <w:rFonts w:ascii="Times New Roman" w:eastAsia="Times New Roman" w:hAnsi="Times New Roman" w:cs="Times New Roman"/>
+                <w:b/>
+                <w:bCs/>
+                <w:sz w:val="36"/>
+                <w:szCs w:val="36"/>
+              </w:rPr>
+            </w:pPr>
+            <w:r>
+              <w:rPr>
+                <w:rFonts w:ascii="Times New Roman" w:eastAsia="Times New Roman" w:hAnsi="Times New Roman" w:cs="Times New Roman"/>
+                <w:b/>
+                <w:bCs/>
+                <w:color w:val="354D51"/>
+                <w:sz w:val="28"/>
+                <w:szCs w:val="28"/>
+              </w:rPr>
+              <w:t># </w:t>
+            </w:r>
+          </w:p>
+        </w:tc>
+        <w:tc>
+          <w:tcPr>
+            <w:tcW w:w="5812" w:type="dxa"/>
+            <w:tcBorders>
+              <w:top w:val="single" w:sz="8" w:space="0" w:color="000000"/>
+              <w:left w:val="single" w:sz="8" w:space="0" w:color="000000"/>
+              <w:bottom w:val="single" w:sz="8" w:space="0" w:color="000000"/>
+              <w:right w:val="single" w:sz="8" w:space="0" w:color="000000"/>
+            </w:tcBorders>
+            <w:shd w:val="clear" w:color="auto" w:fill="C5F5E7"/>
+            <w:tcMar>
+              <w:top w:w="100" w:type="dxa"/>
+              <w:left w:w="100" w:type="dxa"/>
+              <w:bottom w:w="100" w:type="dxa"/>
+              <w:right w:w="100" w:type="dxa"/>
+            </w:tcMar>
+            <w:hideMark/>
+          </w:tcPr>
+          <w:p>
+            <w:pPr>
+              <w:spacing w:line="240" w:lineRule="auto"/>
+              <w:ind w:left="100"/>
+              <w:jc w:val="center"/>
+              <w:outlineLvl w:val="1"/>
+              <w:rPr>
+                <w:rFonts w:ascii="Times New Roman" w:eastAsia="Times New Roman" w:hAnsi="Times New Roman" w:cs="Times New Roman"/>
+                <w:b/>
+                <w:bCs/>
+                <w:sz w:val="36"/>
+                <w:szCs w:val="36"/>
+              </w:rPr>
+            </w:pPr>
+            <w:r>
+              <w:rPr>
+                <w:rFonts w:ascii="Times New Roman" w:eastAsia="Times New Roman" w:hAnsi="Times New Roman" w:cs="Times New Roman"/>
+                <w:b/>
+                <w:bCs/>
+                <w:color w:val="354D51"/>
+                <w:sz w:val="28"/>
+                <w:szCs w:val="28"/>
+              </w:rPr>
+              <w:t>Attore</w:t>
+            </w:r>
+          </w:p>
+        </w:tc>
+        <w:tc>
+          <w:tcPr>
+            <w:tcW w:w="3818" w:type="dxa"/>
+            <w:tcBorders>
+              <w:top w:val="single" w:sz="8" w:space="0" w:color="000000"/>
+              <w:left w:val="single" w:sz="8" w:space="0" w:color="000000"/>
+              <w:bottom w:val="single" w:sz="8" w:space="0" w:color="000000"/>
+              <w:right w:val="single" w:sz="8" w:space="0" w:color="000000"/>
+            </w:tcBorders>
+            <w:shd w:val="clear" w:color="auto" w:fill="C5F5E7"/>
+            <w:tcMar>
+              <w:top w:w="100" w:type="dxa"/>
+              <w:left w:w="100" w:type="dxa"/>
+              <w:bottom w:w="100" w:type="dxa"/>
+              <w:right w:w="100" w:type="dxa"/>
+            </w:tcMar>
+            <w:hideMark/>
+          </w:tcPr>
+          <w:p>
+            <w:pPr>
+              <w:spacing w:line="240" w:lineRule="auto"/>
+              <w:ind w:left="100"/>
+              <w:jc w:val="center"/>
+              <w:outlineLvl w:val="1"/>
+              <w:rPr>
+                <w:rFonts w:ascii="Times New Roman" w:eastAsia="Times New Roman" w:hAnsi="Times New Roman" w:cs="Times New Roman"/>
+                <w:b/>
+                <w:bCs/>
+                <w:sz w:val="36"/>
+                <w:szCs w:val="36"/>
+              </w:rPr>
+            </w:pPr>
+            <w:r>
+              <w:rPr>
+                <w:rFonts w:ascii="Times New Roman" w:eastAsia="Times New Roman" w:hAnsi="Times New Roman" w:cs="Times New Roman"/>
+                <w:b/>
+                <w:bCs/>
+                <w:color w:val="354D51"/>
+                <w:sz w:val="28"/>
+                <w:szCs w:val="28"/>
+              </w:rPr>
+              <w:t>Sistema</w:t>
+            </w:r>
+          </w:p>
+        </w:tc>
+      </w:tr>
+      <w:tr>
+        <w:tc>
+          <w:tcPr>
+            <w:tcW w:w="992" w:type="dxa"/>
+            <w:tcBorders>
+              <w:top w:val="single" w:sz="8" w:space="0" w:color="000000"/>
+              <w:left w:val="single" w:sz="8" w:space="0" w:color="000000"/>
+              <w:bottom w:val="single" w:sz="8" w:space="0" w:color="000000"/>
+              <w:right w:val="single" w:sz="8" w:space="0" w:color="000000"/>
+            </w:tcBorders>
+            <w:tcMar>
+              <w:top w:w="100" w:type="dxa"/>
+              <w:left w:w="100" w:type="dxa"/>
+              <w:bottom w:w="100" w:type="dxa"/>
+              <w:right w:w="100" w:type="dxa"/>
+            </w:tcMar>
+            <w:hideMark/>
+          </w:tcPr>
+          <w:p>
+            <w:pPr>
+              <w:spacing w:line="240" w:lineRule="auto"/>
+              <w:outlineLvl w:val="2"/>
+              <w:rPr>
+                <w:rFonts w:ascii="Times New Roman" w:eastAsia="Times New Roman" w:hAnsi="Times New Roman" w:cs="Times New Roman"/>
+                <w:b/>
+                <w:bCs/>
+                <w:sz w:val="27"/>
+                <w:szCs w:val="27"/>
+              </w:rPr>
+            </w:pPr>
+            <w:r>
+              <w:rPr>
+                <w:rFonts w:ascii="Times New Roman" w:eastAsia="Times New Roman" w:hAnsi="Times New Roman" w:cs="Times New Roman"/>
+                <w:b/>
+                <w:bCs/>
+                <w:color w:val="CC0000"/>
+              </w:rPr>
+              <w:t>1b.</w:t>
+            </w:r>
+            <w:r>
+              <w:rPr>
+                <w:rFonts w:ascii="Times New Roman" w:eastAsia="Times New Roman" w:hAnsi="Times New Roman" w:cs="Times New Roman"/>
+                <w:b/>
+                <w:bCs/>
+                <w:color w:val="CC0000"/>
+              </w:rPr>
+              <w:t>1</w:t>
+            </w:r>
+          </w:p>
+        </w:tc>
+        <w:tc>
+          <w:tcPr>
+            <w:tcW w:w="5812" w:type="dxa"/>
+            <w:tcBorders>
+              <w:top w:val="single" w:sz="8" w:space="0" w:color="000000"/>
+              <w:left w:val="single" w:sz="8" w:space="0" w:color="000000"/>
+              <w:bottom w:val="single" w:sz="8" w:space="0" w:color="000000"/>
+              <w:right w:val="single" w:sz="8" w:space="0" w:color="000000"/>
+            </w:tcBorders>
+            <w:tcMar>
+              <w:top w:w="100" w:type="dxa"/>
+              <w:left w:w="100" w:type="dxa"/>
+              <w:bottom w:w="100" w:type="dxa"/>
+              <w:right w:w="100" w:type="dxa"/>
+            </w:tcMar>
+            <w:hideMark/>
+          </w:tcPr>
+          <w:p>
+            <w:pPr>
+              <w:spacing w:line="240" w:lineRule="auto"/>
+              <w:jc w:val="left"/>
+              <w:rPr>
+                <w:rFonts w:ascii="Times New Roman" w:eastAsia="Times New Roman" w:hAnsi="Times New Roman" w:cs="Times New Roman"/>
+              </w:rPr>
+            </w:pPr>
+            <w:r>
+              <w:t xml:space="preserve">Genera </w:t>
+            </w:r>
+            <w:r>
+              <w:t xml:space="preserve">il foglio riepilogativo per un servizio di un evento </w:t>
+            </w:r>
+            <w:r>
+              <w:t>(di cui ha ricevuto l’incarico)</w:t>
+            </w:r>
+          </w:p>
+        </w:tc>
+        <w:tc>
+          <w:tcPr>
+            <w:tcW w:w="3818" w:type="dxa"/>
+            <w:tcBorders>
+              <w:top w:val="single" w:sz="8" w:space="0" w:color="000000"/>
+              <w:left w:val="single" w:sz="8" w:space="0" w:color="000000"/>
+              <w:bottom w:val="single" w:sz="8" w:space="0" w:color="000000"/>
+              <w:right w:val="single" w:sz="8" w:space="0" w:color="000000"/>
+            </w:tcBorders>
+            <w:shd w:val="clear" w:color="auto" w:fill="F4CCCC"/>
+            <w:tcMar>
+              <w:top w:w="100" w:type="dxa"/>
+              <w:left w:w="100" w:type="dxa"/>
+              <w:bottom w:w="100" w:type="dxa"/>
+              <w:right w:w="100" w:type="dxa"/>
+            </w:tcMar>
+            <w:hideMark/>
+          </w:tcPr>
+          <w:p>
+            <w:pPr>
+              <w:spacing w:line="240" w:lineRule="auto"/>
+              <w:rPr>
+                <w:rFonts w:ascii="Times New Roman" w:eastAsia="Times New Roman" w:hAnsi="Times New Roman" w:cs="Times New Roman"/>
+              </w:rPr>
+            </w:pPr>
+            <w:r>
+              <w:rPr>
+                <w:rFonts w:eastAsia="Times New Roman" w:cs="Times New Roman"/>
+                <w:color w:val="000000"/>
+              </w:rPr>
+              <w:t>L’evento non prevede ancora un servizio</w:t>
+            </w:r>
+          </w:p>
+        </w:tc>
+      </w:tr>
+      <w:tr>
+        <w:tc>
+          <w:tcPr>
+            <w:tcW w:w="992" w:type="dxa"/>
+            <w:tcBorders>
+              <w:top w:val="single" w:sz="8" w:space="0" w:color="000000"/>
+              <w:left w:val="single" w:sz="8" w:space="0" w:color="000000"/>
+              <w:bottom w:val="single" w:sz="8" w:space="0" w:color="000000"/>
+              <w:right w:val="single" w:sz="8" w:space="0" w:color="000000"/>
+            </w:tcBorders>
+            <w:tcMar>
+              <w:top w:w="100" w:type="dxa"/>
+              <w:left w:w="100" w:type="dxa"/>
+              <w:bottom w:w="100" w:type="dxa"/>
+              <w:right w:w="100" w:type="dxa"/>
+            </w:tcMar>
+          </w:tcPr>
+          <w:p>
+            <w:pPr>
+              <w:spacing w:line="240" w:lineRule="auto"/>
+              <w:outlineLvl w:val="2"/>
+              <w:rPr>
+                <w:rFonts w:ascii="Times New Roman" w:eastAsia="Times New Roman" w:hAnsi="Times New Roman" w:cs="Times New Roman"/>
+                <w:b/>
+                <w:bCs/>
+                <w:color w:val="CC0000"/>
+              </w:rPr>
+            </w:pPr>
+          </w:p>
+        </w:tc>
+        <w:tc>
+          <w:tcPr>
+            <w:tcW w:w="5812" w:type="dxa"/>
+            <w:tcBorders>
+              <w:top w:val="single" w:sz="8" w:space="0" w:color="000000"/>
+              <w:left w:val="single" w:sz="8" w:space="0" w:color="000000"/>
+              <w:bottom w:val="single" w:sz="8" w:space="0" w:color="000000"/>
+              <w:right w:val="single" w:sz="8" w:space="0" w:color="000000"/>
+            </w:tcBorders>
+            <w:tcMar>
+              <w:top w:w="100" w:type="dxa"/>
+              <w:left w:w="100" w:type="dxa"/>
+              <w:bottom w:w="100" w:type="dxa"/>
+              <w:right w:w="100" w:type="dxa"/>
+            </w:tcMar>
+          </w:tcPr>
+          <w:p>
+            <w:pPr>
+              <w:spacing w:line="240" w:lineRule="auto"/>
+              <w:jc w:val="left"/>
+            </w:pPr>
+            <w:r>
+              <w:rPr>
+                <w:rFonts w:eastAsia="Times New Roman" w:cs="Times New Roman"/>
+                <w:i/>
+                <w:iCs/>
+                <w:color w:val="000000"/>
+              </w:rPr>
+              <w:t>Termina il caso d’uso</w:t>
+            </w:r>
+          </w:p>
+        </w:tc>
+        <w:tc>
+          <w:tcPr>
+            <w:tcW w:w="3818" w:type="dxa"/>
+            <w:tcBorders>
+              <w:top w:val="single" w:sz="8" w:space="0" w:color="000000"/>
+              <w:left w:val="single" w:sz="8" w:space="0" w:color="000000"/>
+              <w:bottom w:val="single" w:sz="8" w:space="0" w:color="000000"/>
+              <w:right w:val="single" w:sz="8" w:space="0" w:color="000000"/>
+            </w:tcBorders>
+            <w:shd w:val="clear" w:color="auto" w:fill="F4CCCC"/>
+            <w:tcMar>
+              <w:top w:w="100" w:type="dxa"/>
+              <w:left w:w="100" w:type="dxa"/>
+              <w:bottom w:w="100" w:type="dxa"/>
+              <w:right w:w="100" w:type="dxa"/>
+            </w:tcMar>
+          </w:tcPr>
+          <w:p>
+            <w:pPr>
+              <w:spacing w:line="240" w:lineRule="auto"/>
+              <w:rPr>
+                <w:rFonts w:eastAsia="Times New Roman" w:cs="Times New Roman"/>
+                <w:color w:val="000000"/>
+              </w:rPr>
+            </w:pPr>
+          </w:p>
+        </w:tc>
+      </w:tr>
+    </w:tbl>
+    <w:p/>
+    <w:p>
+      <w:pPr>
         <w:pStyle w:val="Titolo1"/>
         <w:spacing w:after="0"/>
       </w:pPr>
@@ -1569,126 +2852,6 @@
         </w:tc>
       </w:tr>
     </w:tbl>
-    <w:p>
-      <w:pPr>
-        <w:spacing w:before="400"/>
-        <w:outlineLvl w:val="0"/>
-        <w:rPr>
-          <w:rFonts w:ascii="Times New Roman" w:eastAsia="Times New Roman" w:hAnsi="Times New Roman" w:cs="Times New Roman"/>
-          <w:b/>
-          <w:bCs/>
-          <w:color w:val="CC0000"/>
-          <w:kern w:val="36"/>
-          <w:sz w:val="2"/>
-          <w:szCs w:val="2"/>
-        </w:rPr>
-      </w:pPr>
-    </w:p>
-    <w:p>
-      <w:pPr>
-        <w:spacing w:before="400"/>
-        <w:outlineLvl w:val="0"/>
-        <w:rPr>
-          <w:rFonts w:ascii="Times New Roman" w:eastAsia="Times New Roman" w:hAnsi="Times New Roman" w:cs="Times New Roman"/>
-          <w:b/>
-          <w:bCs/>
-          <w:color w:val="CC0000"/>
-          <w:kern w:val="36"/>
-          <w:sz w:val="2"/>
-          <w:szCs w:val="2"/>
-        </w:rPr>
-      </w:pPr>
-    </w:p>
-    <w:p>
-      <w:pPr>
-        <w:spacing w:before="400"/>
-        <w:outlineLvl w:val="0"/>
-        <w:rPr>
-          <w:rFonts w:ascii="Times New Roman" w:eastAsia="Times New Roman" w:hAnsi="Times New Roman" w:cs="Times New Roman"/>
-          <w:b/>
-          <w:bCs/>
-          <w:color w:val="CC0000"/>
-          <w:kern w:val="36"/>
-          <w:sz w:val="2"/>
-          <w:szCs w:val="2"/>
-        </w:rPr>
-      </w:pPr>
-    </w:p>
-    <w:p>
-      <w:pPr>
-        <w:spacing w:before="400"/>
-        <w:outlineLvl w:val="0"/>
-        <w:rPr>
-          <w:rFonts w:ascii="Times New Roman" w:eastAsia="Times New Roman" w:hAnsi="Times New Roman" w:cs="Times New Roman"/>
-          <w:b/>
-          <w:bCs/>
-          <w:color w:val="CC0000"/>
-          <w:kern w:val="36"/>
-          <w:sz w:val="2"/>
-          <w:szCs w:val="2"/>
-        </w:rPr>
-      </w:pPr>
-    </w:p>
-    <w:p>
-      <w:pPr>
-        <w:spacing w:before="400"/>
-        <w:outlineLvl w:val="0"/>
-        <w:rPr>
-          <w:rFonts w:ascii="Times New Roman" w:eastAsia="Times New Roman" w:hAnsi="Times New Roman" w:cs="Times New Roman"/>
-          <w:b/>
-          <w:bCs/>
-          <w:color w:val="CC0000"/>
-          <w:kern w:val="36"/>
-          <w:sz w:val="2"/>
-          <w:szCs w:val="2"/>
-        </w:rPr>
-      </w:pPr>
-    </w:p>
-    <w:p>
-      <w:pPr>
-        <w:spacing w:before="400"/>
-        <w:outlineLvl w:val="0"/>
-        <w:rPr>
-          <w:rFonts w:ascii="Times New Roman" w:eastAsia="Times New Roman" w:hAnsi="Times New Roman" w:cs="Times New Roman"/>
-          <w:b/>
-          <w:bCs/>
-          <w:color w:val="CC0000"/>
-          <w:kern w:val="36"/>
-          <w:sz w:val="2"/>
-          <w:szCs w:val="2"/>
-        </w:rPr>
-      </w:pPr>
-    </w:p>
-    <w:p>
-      <w:pPr>
-        <w:spacing w:before="400"/>
-        <w:outlineLvl w:val="0"/>
-        <w:rPr>
-          <w:rFonts w:ascii="Times New Roman" w:eastAsia="Times New Roman" w:hAnsi="Times New Roman" w:cs="Times New Roman"/>
-          <w:b/>
-          <w:bCs/>
-          <w:color w:val="CC0000"/>
-          <w:kern w:val="36"/>
-          <w:sz w:val="2"/>
-          <w:szCs w:val="2"/>
-        </w:rPr>
-      </w:pPr>
-    </w:p>
-    <w:p>
-      <w:pPr>
-        <w:spacing w:before="400"/>
-        <w:outlineLvl w:val="0"/>
-        <w:rPr>
-          <w:rFonts w:ascii="Times New Roman" w:eastAsia="Times New Roman" w:hAnsi="Times New Roman" w:cs="Times New Roman"/>
-          <w:b/>
-          <w:bCs/>
-          <w:color w:val="CC0000"/>
-          <w:kern w:val="36"/>
-          <w:sz w:val="2"/>
-          <w:szCs w:val="2"/>
-        </w:rPr>
-      </w:pPr>
-    </w:p>
     <w:p>
       <w:pPr>
         <w:spacing w:before="400"/>
@@ -2030,6 +3193,7 @@
         <w:spacing w:after="0"/>
       </w:pPr>
       <w:r>
+        <w:lastRenderedPageBreak/>
         <w:t xml:space="preserve">  </w:t>
       </w:r>
       <w:r>
@@ -2252,7 +3416,6 @@
         </w:tc>
       </w:tr>
     </w:tbl>
-    <w:p/>
     <w:p/>
     <w:p>
       <w:pPr>
@@ -2292,7 +3455,6 @@
         </w:rPr>
         <w:t xml:space="preserve">Eccezione </w:t>
       </w:r>
-      <w:proofErr w:type="gramStart"/>
       <w:r>
         <w:rPr>
           <w:rFonts w:ascii="Times New Roman" w:eastAsia="Times New Roman" w:hAnsi="Times New Roman" w:cs="Times New Roman"/>
@@ -2317,7 +3479,6 @@
         </w:rPr>
         <w:t>a</w:t>
       </w:r>
-      <w:proofErr w:type="gramEnd"/>
       <w:r>
         <w:rPr>
           <w:rFonts w:ascii="Times New Roman" w:eastAsia="Times New Roman" w:hAnsi="Times New Roman" w:cs="Times New Roman"/>
@@ -2649,7 +3810,6 @@
         </w:tc>
       </w:tr>
     </w:tbl>
-    <w:p/>
     <w:p/>
     <w:p>
       <w:pPr>

</xml_diff>